<commit_message>
Extensive reformatting of Answer and Discovery forms; some language cleanup for questions
</commit_message>
<xml_diff>
--- a/docassemble/MAEvictionDefense/data/templates/include_CaseCaption.docx
+++ b/docassemble/MAEvictionDefense/data/templates/include_CaseCaption.docx
@@ -1,6 +1,6 @@
 
 <file path=word/document.xml><?xml version="1.0" encoding="utf-8"?>
-<w:document xmlns:wpc="http://schemas.microsoft.com/office/word/2010/wordprocessingCanvas" xmlns:cx="http://schemas.microsoft.com/office/drawing/2014/chartex" xmlns:cx1="http://schemas.microsoft.com/office/drawing/2015/9/8/chartex" xmlns:mc="http://schemas.openxmlformats.org/markup-compatibility/2006" xmlns:o="urn:schemas-microsoft-com:office:office" xmlns:r="http://schemas.openxmlformats.org/officeDocument/2006/relationships" xmlns:m="http://schemas.openxmlformats.org/officeDocument/2006/math" xmlns:v="urn:schemas-microsoft-com:vml" xmlns:wp14="http://schemas.microsoft.com/office/word/2010/wordprocessingDrawing" xmlns:wp="http://schemas.openxmlformats.org/drawingml/2006/wordprocessingDrawing" xmlns:w10="urn:schemas-microsoft-com:office:word" xmlns:w="http://schemas.openxmlformats.org/wordprocessingml/2006/main" xmlns:w14="http://schemas.microsoft.com/office/word/2010/wordml" xmlns:w15="http://schemas.microsoft.com/office/word/2012/wordml" xmlns:w16se="http://schemas.microsoft.com/office/word/2015/wordml/symex" xmlns:wpg="http://schemas.microsoft.com/office/word/2010/wordprocessingGroup" xmlns:wpi="http://schemas.microsoft.com/office/word/2010/wordprocessingInk" xmlns:wne="http://schemas.microsoft.com/office/word/2006/wordml" xmlns:wps="http://schemas.microsoft.com/office/word/2010/wordprocessingShape" mc:Ignorable="w14 w15 w16se wp14">
+<w:document xmlns:wpc="http://schemas.microsoft.com/office/word/2010/wordprocessingCanvas" xmlns:cx="http://schemas.microsoft.com/office/drawing/2014/chartex" xmlns:cx1="http://schemas.microsoft.com/office/drawing/2015/9/8/chartex" xmlns:cx2="http://schemas.microsoft.com/office/drawing/2015/10/21/chartex" xmlns:cx3="http://schemas.microsoft.com/office/drawing/2016/5/9/chartex" xmlns:cx4="http://schemas.microsoft.com/office/drawing/2016/5/10/chartex" xmlns:cx5="http://schemas.microsoft.com/office/drawing/2016/5/11/chartex" xmlns:cx6="http://schemas.microsoft.com/office/drawing/2016/5/12/chartex" xmlns:cx7="http://schemas.microsoft.com/office/drawing/2016/5/13/chartex" xmlns:cx8="http://schemas.microsoft.com/office/drawing/2016/5/14/chartex" xmlns:mc="http://schemas.openxmlformats.org/markup-compatibility/2006" xmlns:aink="http://schemas.microsoft.com/office/drawing/2016/ink" xmlns:am3d="http://schemas.microsoft.com/office/drawing/2017/model3d" xmlns:o="urn:schemas-microsoft-com:office:office" xmlns:r="http://schemas.openxmlformats.org/officeDocument/2006/relationships" xmlns:m="http://schemas.openxmlformats.org/officeDocument/2006/math" xmlns:v="urn:schemas-microsoft-com:vml" xmlns:wp14="http://schemas.microsoft.com/office/word/2010/wordprocessingDrawing" xmlns:wp="http://schemas.openxmlformats.org/drawingml/2006/wordprocessingDrawing" xmlns:w10="urn:schemas-microsoft-com:office:word" xmlns:w="http://schemas.openxmlformats.org/wordprocessingml/2006/main" xmlns:w14="http://schemas.microsoft.com/office/word/2010/wordml" xmlns:w15="http://schemas.microsoft.com/office/word/2012/wordml" xmlns:w16cid="http://schemas.microsoft.com/office/word/2016/wordml/cid" xmlns:w16se="http://schemas.microsoft.com/office/word/2015/wordml/symex" xmlns:wpg="http://schemas.microsoft.com/office/word/2010/wordprocessingGroup" xmlns:wpi="http://schemas.microsoft.com/office/word/2010/wordprocessingInk" xmlns:wne="http://schemas.microsoft.com/office/word/2006/wordml" xmlns:wps="http://schemas.microsoft.com/office/word/2010/wordprocessingShape" mc:Ignorable="w14 w15 w16se w16cid wp14">
   <w:body>
     <w:p>
       <w:pPr>
@@ -17,7 +17,6 @@
         </w:tabs>
         <w:jc w:val="center"/>
         <w:rPr>
-          <w:rFonts w:ascii="Garamond" w:hAnsi="Garamond"/>
           <w:b/>
           <w:smallCaps/>
           <w:color w:val="000000"/>
@@ -27,7 +26,6 @@
       </w:pPr>
       <w:r>
         <w:rPr>
-          <w:rFonts w:ascii="Garamond" w:hAnsi="Garamond"/>
           <w:b/>
           <w:smallCaps/>
           <w:color w:val="000000"/>
@@ -39,7 +37,6 @@
       <w:proofErr w:type="spellStart"/>
       <w:r>
         <w:rPr>
-          <w:rFonts w:ascii="Garamond" w:hAnsi="Garamond"/>
           <w:b/>
           <w:smallCaps/>
           <w:color w:val="000000"/>
@@ -51,7 +48,6 @@
       <w:proofErr w:type="spellEnd"/>
       <w:r>
         <w:rPr>
-          <w:rFonts w:ascii="Garamond" w:hAnsi="Garamond"/>
           <w:b/>
           <w:smallCaps/>
           <w:color w:val="000000"/>
@@ -76,7 +72,6 @@
         </w:tabs>
         <w:jc w:val="center"/>
         <w:rPr>
-          <w:rFonts w:ascii="Garamond" w:hAnsi="Garamond"/>
           <w:b/>
           <w:smallCaps/>
           <w:color w:val="000000"/>
@@ -84,7 +79,6 @@
       </w:pPr>
       <w:r>
         <w:rPr>
-          <w:rFonts w:ascii="Garamond" w:hAnsi="Garamond"/>
           <w:b/>
           <w:smallCaps/>
           <w:color w:val="000000"/>
@@ -93,7 +87,6 @@
       </w:r>
       <w:r>
         <w:rPr>
-          <w:rFonts w:ascii="Garamond" w:hAnsi="Garamond"/>
           <w:b/>
           <w:smallCaps/>
           <w:color w:val="000000"/>
@@ -119,27 +112,22 @@
         <w:ind w:left="5040" w:hanging="5040"/>
         <w:contextualSpacing/>
       </w:pPr>
-      <w:r>
-        <w:t>{</w:t>
-      </w:r>
       <w:proofErr w:type="gramStart"/>
       <w:r>
-        <w:t xml:space="preserve">{ </w:t>
+        <w:t xml:space="preserve">{{ </w:t>
       </w:r>
       <w:proofErr w:type="spellStart"/>
       <w:r>
-        <w:t>court.county</w:t>
+        <w:t>court</w:t>
+      </w:r>
+      <w:proofErr w:type="gramEnd"/>
+      <w:r>
+        <w:t>.county</w:t>
       </w:r>
       <w:proofErr w:type="spellEnd"/>
-      <w:proofErr w:type="gramEnd"/>
-      <w:r>
-        <w:t xml:space="preserve"> }}, </w:t>
-      </w:r>
-      <w:proofErr w:type="spellStart"/>
-      <w:r>
-        <w:t>ss</w:t>
-      </w:r>
-      <w:proofErr w:type="spellEnd"/>
+      <w:r>
+        <w:t xml:space="preserve"> }}, ss</w:t>
+      </w:r>
       <w:r>
         <w:tab/>
         <w:t>{{ court.name }}</w:t>
@@ -177,12 +165,9 @@
         <w:spacing w:line="240" w:lineRule="atLeast"/>
         <w:contextualSpacing/>
       </w:pPr>
-      <w:r>
-        <w:t>{</w:t>
-      </w:r>
       <w:proofErr w:type="gramStart"/>
       <w:r>
-        <w:t>{ landlord.name</w:t>
+        <w:t>{{ landlord.name</w:t>
       </w:r>
       <w:proofErr w:type="gramEnd"/>
       <w:r>
@@ -228,17 +213,14 @@
       <w:r>
         <w:tab/>
       </w:r>
-      <w:bookmarkStart w:id="0" w:name="_GoBack"/>
       <w:r>
         <w:rPr>
-          <w:rFonts w:ascii="Garamond" w:hAnsi="Garamond"/>
           <w:b/>
           <w:caps/>
           <w:szCs w:val="20"/>
         </w:rPr>
         <w:t>{{caption_subtitle}}</w:t>
       </w:r>
-      <w:bookmarkEnd w:id="0"/>
     </w:p>
     <w:p>
       <w:pPr>
@@ -250,12 +232,9 @@
         <w:ind w:left="5040" w:hanging="5040"/>
         <w:contextualSpacing/>
       </w:pPr>
-      <w:r>
-        <w:t>{</w:t>
-      </w:r>
       <w:proofErr w:type="gramStart"/>
       <w:r>
-        <w:t>{ tenant.name</w:t>
+        <w:t>{{ tenant.name</w:t>
       </w:r>
       <w:proofErr w:type="gramEnd"/>
       <w:r>
@@ -281,11 +260,8 @@
         </w:rPr>
         <w:t>Defendants(s) - Tenants</w:t>
       </w:r>
-    </w:p>
-    <w:p>
-      <w:pPr>
-        <w:pStyle w:val="BodyText"/>
-      </w:pPr>
+      <w:bookmarkStart w:id="0" w:name="_GoBack"/>
+      <w:bookmarkEnd w:id="0"/>
     </w:p>
     <w:sectPr>
       <w:headerReference w:type="even" r:id="rId7"/>
@@ -305,7 +281,7 @@
 </file>
 
 <file path=word/endnotes.xml><?xml version="1.0" encoding="utf-8"?>
-<w:endnotes xmlns:wpc="http://schemas.microsoft.com/office/word/2010/wordprocessingCanvas" xmlns:cx="http://schemas.microsoft.com/office/drawing/2014/chartex" xmlns:cx1="http://schemas.microsoft.com/office/drawing/2015/9/8/chartex" xmlns:mc="http://schemas.openxmlformats.org/markup-compatibility/2006" xmlns:o="urn:schemas-microsoft-com:office:office" xmlns:r="http://schemas.openxmlformats.org/officeDocument/2006/relationships" xmlns:m="http://schemas.openxmlformats.org/officeDocument/2006/math" xmlns:v="urn:schemas-microsoft-com:vml" xmlns:wp14="http://schemas.microsoft.com/office/word/2010/wordprocessingDrawing" xmlns:wp="http://schemas.openxmlformats.org/drawingml/2006/wordprocessingDrawing" xmlns:w10="urn:schemas-microsoft-com:office:word" xmlns:w="http://schemas.openxmlformats.org/wordprocessingml/2006/main" xmlns:w14="http://schemas.microsoft.com/office/word/2010/wordml" xmlns:w15="http://schemas.microsoft.com/office/word/2012/wordml" xmlns:w16se="http://schemas.microsoft.com/office/word/2015/wordml/symex" xmlns:wpg="http://schemas.microsoft.com/office/word/2010/wordprocessingGroup" xmlns:wpi="http://schemas.microsoft.com/office/word/2010/wordprocessingInk" xmlns:wne="http://schemas.microsoft.com/office/word/2006/wordml" xmlns:wps="http://schemas.microsoft.com/office/word/2010/wordprocessingShape" mc:Ignorable="w14 w15 w16se wp14">
+<w:endnotes xmlns:wpc="http://schemas.microsoft.com/office/word/2010/wordprocessingCanvas" xmlns:cx="http://schemas.microsoft.com/office/drawing/2014/chartex" xmlns:cx1="http://schemas.microsoft.com/office/drawing/2015/9/8/chartex" xmlns:cx2="http://schemas.microsoft.com/office/drawing/2015/10/21/chartex" xmlns:cx3="http://schemas.microsoft.com/office/drawing/2016/5/9/chartex" xmlns:cx4="http://schemas.microsoft.com/office/drawing/2016/5/10/chartex" xmlns:cx5="http://schemas.microsoft.com/office/drawing/2016/5/11/chartex" xmlns:cx6="http://schemas.microsoft.com/office/drawing/2016/5/12/chartex" xmlns:cx7="http://schemas.microsoft.com/office/drawing/2016/5/13/chartex" xmlns:cx8="http://schemas.microsoft.com/office/drawing/2016/5/14/chartex" xmlns:mc="http://schemas.openxmlformats.org/markup-compatibility/2006" xmlns:aink="http://schemas.microsoft.com/office/drawing/2016/ink" xmlns:am3d="http://schemas.microsoft.com/office/drawing/2017/model3d" xmlns:o="urn:schemas-microsoft-com:office:office" xmlns:r="http://schemas.openxmlformats.org/officeDocument/2006/relationships" xmlns:m="http://schemas.openxmlformats.org/officeDocument/2006/math" xmlns:v="urn:schemas-microsoft-com:vml" xmlns:wp14="http://schemas.microsoft.com/office/word/2010/wordprocessingDrawing" xmlns:wp="http://schemas.openxmlformats.org/drawingml/2006/wordprocessingDrawing" xmlns:w10="urn:schemas-microsoft-com:office:word" xmlns:w="http://schemas.openxmlformats.org/wordprocessingml/2006/main" xmlns:w14="http://schemas.microsoft.com/office/word/2010/wordml" xmlns:w15="http://schemas.microsoft.com/office/word/2012/wordml" xmlns:w16cid="http://schemas.microsoft.com/office/word/2016/wordml/cid" xmlns:w16se="http://schemas.microsoft.com/office/word/2015/wordml/symex" xmlns:wpg="http://schemas.microsoft.com/office/word/2010/wordprocessingGroup" xmlns:wpi="http://schemas.microsoft.com/office/word/2010/wordprocessingInk" xmlns:wne="http://schemas.microsoft.com/office/word/2006/wordml" xmlns:wps="http://schemas.microsoft.com/office/word/2010/wordprocessingShape" mc:Ignorable="w14 w15 w16se w16cid wp14">
   <w:endnote w:type="separator" w:id="-1">
     <w:p>
       <w:r>
@@ -324,7 +300,7 @@
 </file>
 
 <file path=word/footer1.xml><?xml version="1.0" encoding="utf-8"?>
-<w:ftr xmlns:wpc="http://schemas.microsoft.com/office/word/2010/wordprocessingCanvas" xmlns:cx="http://schemas.microsoft.com/office/drawing/2014/chartex" xmlns:cx1="http://schemas.microsoft.com/office/drawing/2015/9/8/chartex" xmlns:mc="http://schemas.openxmlformats.org/markup-compatibility/2006" xmlns:o="urn:schemas-microsoft-com:office:office" xmlns:r="http://schemas.openxmlformats.org/officeDocument/2006/relationships" xmlns:m="http://schemas.openxmlformats.org/officeDocument/2006/math" xmlns:v="urn:schemas-microsoft-com:vml" xmlns:wp14="http://schemas.microsoft.com/office/word/2010/wordprocessingDrawing" xmlns:wp="http://schemas.openxmlformats.org/drawingml/2006/wordprocessingDrawing" xmlns:w10="urn:schemas-microsoft-com:office:word" xmlns:w="http://schemas.openxmlformats.org/wordprocessingml/2006/main" xmlns:w14="http://schemas.microsoft.com/office/word/2010/wordml" xmlns:w15="http://schemas.microsoft.com/office/word/2012/wordml" xmlns:w16se="http://schemas.microsoft.com/office/word/2015/wordml/symex" xmlns:wpg="http://schemas.microsoft.com/office/word/2010/wordprocessingGroup" xmlns:wpi="http://schemas.microsoft.com/office/word/2010/wordprocessingInk" xmlns:wne="http://schemas.microsoft.com/office/word/2006/wordml" xmlns:wps="http://schemas.microsoft.com/office/word/2010/wordprocessingShape" mc:Ignorable="w14 w15 w16se wp14">
+<w:ftr xmlns:wpc="http://schemas.microsoft.com/office/word/2010/wordprocessingCanvas" xmlns:cx="http://schemas.microsoft.com/office/drawing/2014/chartex" xmlns:cx1="http://schemas.microsoft.com/office/drawing/2015/9/8/chartex" xmlns:cx2="http://schemas.microsoft.com/office/drawing/2015/10/21/chartex" xmlns:cx3="http://schemas.microsoft.com/office/drawing/2016/5/9/chartex" xmlns:cx4="http://schemas.microsoft.com/office/drawing/2016/5/10/chartex" xmlns:cx5="http://schemas.microsoft.com/office/drawing/2016/5/11/chartex" xmlns:cx6="http://schemas.microsoft.com/office/drawing/2016/5/12/chartex" xmlns:cx7="http://schemas.microsoft.com/office/drawing/2016/5/13/chartex" xmlns:cx8="http://schemas.microsoft.com/office/drawing/2016/5/14/chartex" xmlns:mc="http://schemas.openxmlformats.org/markup-compatibility/2006" xmlns:aink="http://schemas.microsoft.com/office/drawing/2016/ink" xmlns:am3d="http://schemas.microsoft.com/office/drawing/2017/model3d" xmlns:o="urn:schemas-microsoft-com:office:office" xmlns:r="http://schemas.openxmlformats.org/officeDocument/2006/relationships" xmlns:m="http://schemas.openxmlformats.org/officeDocument/2006/math" xmlns:v="urn:schemas-microsoft-com:vml" xmlns:wp14="http://schemas.microsoft.com/office/word/2010/wordprocessingDrawing" xmlns:wp="http://schemas.openxmlformats.org/drawingml/2006/wordprocessingDrawing" xmlns:w10="urn:schemas-microsoft-com:office:word" xmlns:w="http://schemas.openxmlformats.org/wordprocessingml/2006/main" xmlns:w14="http://schemas.microsoft.com/office/word/2010/wordml" xmlns:w15="http://schemas.microsoft.com/office/word/2012/wordml" xmlns:w16cid="http://schemas.microsoft.com/office/word/2016/wordml/cid" xmlns:w16se="http://schemas.microsoft.com/office/word/2015/wordml/symex" xmlns:wpg="http://schemas.microsoft.com/office/word/2010/wordprocessingGroup" xmlns:wpi="http://schemas.microsoft.com/office/word/2010/wordprocessingInk" xmlns:wne="http://schemas.microsoft.com/office/word/2006/wordml" xmlns:wps="http://schemas.microsoft.com/office/word/2010/wordprocessingShape" mc:Ignorable="w14 w15 w16se w16cid wp14">
   <w:p>
     <w:pPr>
       <w:pStyle w:val="Footer"/>
@@ -334,7 +310,7 @@
 </file>
 
 <file path=word/footer2.xml><?xml version="1.0" encoding="utf-8"?>
-<w:ftr xmlns:wpc="http://schemas.microsoft.com/office/word/2010/wordprocessingCanvas" xmlns:cx="http://schemas.microsoft.com/office/drawing/2014/chartex" xmlns:cx1="http://schemas.microsoft.com/office/drawing/2015/9/8/chartex" xmlns:mc="http://schemas.openxmlformats.org/markup-compatibility/2006" xmlns:o="urn:schemas-microsoft-com:office:office" xmlns:r="http://schemas.openxmlformats.org/officeDocument/2006/relationships" xmlns:m="http://schemas.openxmlformats.org/officeDocument/2006/math" xmlns:v="urn:schemas-microsoft-com:vml" xmlns:wp14="http://schemas.microsoft.com/office/word/2010/wordprocessingDrawing" xmlns:wp="http://schemas.openxmlformats.org/drawingml/2006/wordprocessingDrawing" xmlns:w10="urn:schemas-microsoft-com:office:word" xmlns:w="http://schemas.openxmlformats.org/wordprocessingml/2006/main" xmlns:w14="http://schemas.microsoft.com/office/word/2010/wordml" xmlns:w15="http://schemas.microsoft.com/office/word/2012/wordml" xmlns:w16se="http://schemas.microsoft.com/office/word/2015/wordml/symex" xmlns:wpg="http://schemas.microsoft.com/office/word/2010/wordprocessingGroup" xmlns:wpi="http://schemas.microsoft.com/office/word/2010/wordprocessingInk" xmlns:wne="http://schemas.microsoft.com/office/word/2006/wordml" xmlns:wps="http://schemas.microsoft.com/office/word/2010/wordprocessingShape" mc:Ignorable="w14 w15 w16se wp14">
+<w:ftr xmlns:wpc="http://schemas.microsoft.com/office/word/2010/wordprocessingCanvas" xmlns:cx="http://schemas.microsoft.com/office/drawing/2014/chartex" xmlns:cx1="http://schemas.microsoft.com/office/drawing/2015/9/8/chartex" xmlns:cx2="http://schemas.microsoft.com/office/drawing/2015/10/21/chartex" xmlns:cx3="http://schemas.microsoft.com/office/drawing/2016/5/9/chartex" xmlns:cx4="http://schemas.microsoft.com/office/drawing/2016/5/10/chartex" xmlns:cx5="http://schemas.microsoft.com/office/drawing/2016/5/11/chartex" xmlns:cx6="http://schemas.microsoft.com/office/drawing/2016/5/12/chartex" xmlns:cx7="http://schemas.microsoft.com/office/drawing/2016/5/13/chartex" xmlns:cx8="http://schemas.microsoft.com/office/drawing/2016/5/14/chartex" xmlns:mc="http://schemas.openxmlformats.org/markup-compatibility/2006" xmlns:aink="http://schemas.microsoft.com/office/drawing/2016/ink" xmlns:am3d="http://schemas.microsoft.com/office/drawing/2017/model3d" xmlns:o="urn:schemas-microsoft-com:office:office" xmlns:r="http://schemas.openxmlformats.org/officeDocument/2006/relationships" xmlns:m="http://schemas.openxmlformats.org/officeDocument/2006/math" xmlns:v="urn:schemas-microsoft-com:vml" xmlns:wp14="http://schemas.microsoft.com/office/word/2010/wordprocessingDrawing" xmlns:wp="http://schemas.openxmlformats.org/drawingml/2006/wordprocessingDrawing" xmlns:w10="urn:schemas-microsoft-com:office:word" xmlns:w="http://schemas.openxmlformats.org/wordprocessingml/2006/main" xmlns:w14="http://schemas.microsoft.com/office/word/2010/wordml" xmlns:w15="http://schemas.microsoft.com/office/word/2012/wordml" xmlns:w16cid="http://schemas.microsoft.com/office/word/2016/wordml/cid" xmlns:w16se="http://schemas.microsoft.com/office/word/2015/wordml/symex" xmlns:wpg="http://schemas.microsoft.com/office/word/2010/wordprocessingGroup" xmlns:wpi="http://schemas.microsoft.com/office/word/2010/wordprocessingInk" xmlns:wne="http://schemas.microsoft.com/office/word/2006/wordml" xmlns:wps="http://schemas.microsoft.com/office/word/2010/wordprocessingShape" mc:Ignorable="w14 w15 w16se w16cid wp14">
   <w:p>
     <w:pPr>
       <w:pStyle w:val="Footer"/>
@@ -387,7 +363,7 @@
 </file>
 
 <file path=word/footer3.xml><?xml version="1.0" encoding="utf-8"?>
-<w:ftr xmlns:wpc="http://schemas.microsoft.com/office/word/2010/wordprocessingCanvas" xmlns:cx="http://schemas.microsoft.com/office/drawing/2014/chartex" xmlns:cx1="http://schemas.microsoft.com/office/drawing/2015/9/8/chartex" xmlns:mc="http://schemas.openxmlformats.org/markup-compatibility/2006" xmlns:o="urn:schemas-microsoft-com:office:office" xmlns:r="http://schemas.openxmlformats.org/officeDocument/2006/relationships" xmlns:m="http://schemas.openxmlformats.org/officeDocument/2006/math" xmlns:v="urn:schemas-microsoft-com:vml" xmlns:wp14="http://schemas.microsoft.com/office/word/2010/wordprocessingDrawing" xmlns:wp="http://schemas.openxmlformats.org/drawingml/2006/wordprocessingDrawing" xmlns:w10="urn:schemas-microsoft-com:office:word" xmlns:w="http://schemas.openxmlformats.org/wordprocessingml/2006/main" xmlns:w14="http://schemas.microsoft.com/office/word/2010/wordml" xmlns:w15="http://schemas.microsoft.com/office/word/2012/wordml" xmlns:w16se="http://schemas.microsoft.com/office/word/2015/wordml/symex" xmlns:wpg="http://schemas.microsoft.com/office/word/2010/wordprocessingGroup" xmlns:wpi="http://schemas.microsoft.com/office/word/2010/wordprocessingInk" xmlns:wne="http://schemas.microsoft.com/office/word/2006/wordml" xmlns:wps="http://schemas.microsoft.com/office/word/2010/wordprocessingShape" mc:Ignorable="w14 w15 w16se wp14">
+<w:ftr xmlns:wpc="http://schemas.microsoft.com/office/word/2010/wordprocessingCanvas" xmlns:cx="http://schemas.microsoft.com/office/drawing/2014/chartex" xmlns:cx1="http://schemas.microsoft.com/office/drawing/2015/9/8/chartex" xmlns:cx2="http://schemas.microsoft.com/office/drawing/2015/10/21/chartex" xmlns:cx3="http://schemas.microsoft.com/office/drawing/2016/5/9/chartex" xmlns:cx4="http://schemas.microsoft.com/office/drawing/2016/5/10/chartex" xmlns:cx5="http://schemas.microsoft.com/office/drawing/2016/5/11/chartex" xmlns:cx6="http://schemas.microsoft.com/office/drawing/2016/5/12/chartex" xmlns:cx7="http://schemas.microsoft.com/office/drawing/2016/5/13/chartex" xmlns:cx8="http://schemas.microsoft.com/office/drawing/2016/5/14/chartex" xmlns:mc="http://schemas.openxmlformats.org/markup-compatibility/2006" xmlns:aink="http://schemas.microsoft.com/office/drawing/2016/ink" xmlns:am3d="http://schemas.microsoft.com/office/drawing/2017/model3d" xmlns:o="urn:schemas-microsoft-com:office:office" xmlns:r="http://schemas.openxmlformats.org/officeDocument/2006/relationships" xmlns:m="http://schemas.openxmlformats.org/officeDocument/2006/math" xmlns:v="urn:schemas-microsoft-com:vml" xmlns:wp14="http://schemas.microsoft.com/office/word/2010/wordprocessingDrawing" xmlns:wp="http://schemas.openxmlformats.org/drawingml/2006/wordprocessingDrawing" xmlns:w10="urn:schemas-microsoft-com:office:word" xmlns:w="http://schemas.openxmlformats.org/wordprocessingml/2006/main" xmlns:w14="http://schemas.microsoft.com/office/word/2010/wordml" xmlns:w15="http://schemas.microsoft.com/office/word/2012/wordml" xmlns:w16cid="http://schemas.microsoft.com/office/word/2016/wordml/cid" xmlns:w16se="http://schemas.microsoft.com/office/word/2015/wordml/symex" xmlns:wpg="http://schemas.microsoft.com/office/word/2010/wordprocessingGroup" xmlns:wpi="http://schemas.microsoft.com/office/word/2010/wordprocessingInk" xmlns:wne="http://schemas.microsoft.com/office/word/2006/wordml" xmlns:wps="http://schemas.microsoft.com/office/word/2010/wordprocessingShape" mc:Ignorable="w14 w15 w16se w16cid wp14">
   <w:p>
     <w:pPr>
       <w:pStyle w:val="Footer"/>
@@ -400,7 +376,7 @@
 </file>
 
 <file path=word/footnotes.xml><?xml version="1.0" encoding="utf-8"?>
-<w:footnotes xmlns:wpc="http://schemas.microsoft.com/office/word/2010/wordprocessingCanvas" xmlns:cx="http://schemas.microsoft.com/office/drawing/2014/chartex" xmlns:cx1="http://schemas.microsoft.com/office/drawing/2015/9/8/chartex" xmlns:mc="http://schemas.openxmlformats.org/markup-compatibility/2006" xmlns:o="urn:schemas-microsoft-com:office:office" xmlns:r="http://schemas.openxmlformats.org/officeDocument/2006/relationships" xmlns:m="http://schemas.openxmlformats.org/officeDocument/2006/math" xmlns:v="urn:schemas-microsoft-com:vml" xmlns:wp14="http://schemas.microsoft.com/office/word/2010/wordprocessingDrawing" xmlns:wp="http://schemas.openxmlformats.org/drawingml/2006/wordprocessingDrawing" xmlns:w10="urn:schemas-microsoft-com:office:word" xmlns:w="http://schemas.openxmlformats.org/wordprocessingml/2006/main" xmlns:w14="http://schemas.microsoft.com/office/word/2010/wordml" xmlns:w15="http://schemas.microsoft.com/office/word/2012/wordml" xmlns:w16se="http://schemas.microsoft.com/office/word/2015/wordml/symex" xmlns:wpg="http://schemas.microsoft.com/office/word/2010/wordprocessingGroup" xmlns:wpi="http://schemas.microsoft.com/office/word/2010/wordprocessingInk" xmlns:wne="http://schemas.microsoft.com/office/word/2006/wordml" xmlns:wps="http://schemas.microsoft.com/office/word/2010/wordprocessingShape" mc:Ignorable="w14 w15 w16se wp14">
+<w:footnotes xmlns:wpc="http://schemas.microsoft.com/office/word/2010/wordprocessingCanvas" xmlns:cx="http://schemas.microsoft.com/office/drawing/2014/chartex" xmlns:cx1="http://schemas.microsoft.com/office/drawing/2015/9/8/chartex" xmlns:cx2="http://schemas.microsoft.com/office/drawing/2015/10/21/chartex" xmlns:cx3="http://schemas.microsoft.com/office/drawing/2016/5/9/chartex" xmlns:cx4="http://schemas.microsoft.com/office/drawing/2016/5/10/chartex" xmlns:cx5="http://schemas.microsoft.com/office/drawing/2016/5/11/chartex" xmlns:cx6="http://schemas.microsoft.com/office/drawing/2016/5/12/chartex" xmlns:cx7="http://schemas.microsoft.com/office/drawing/2016/5/13/chartex" xmlns:cx8="http://schemas.microsoft.com/office/drawing/2016/5/14/chartex" xmlns:mc="http://schemas.openxmlformats.org/markup-compatibility/2006" xmlns:aink="http://schemas.microsoft.com/office/drawing/2016/ink" xmlns:am3d="http://schemas.microsoft.com/office/drawing/2017/model3d" xmlns:o="urn:schemas-microsoft-com:office:office" xmlns:r="http://schemas.openxmlformats.org/officeDocument/2006/relationships" xmlns:m="http://schemas.openxmlformats.org/officeDocument/2006/math" xmlns:v="urn:schemas-microsoft-com:vml" xmlns:wp14="http://schemas.microsoft.com/office/word/2010/wordprocessingDrawing" xmlns:wp="http://schemas.openxmlformats.org/drawingml/2006/wordprocessingDrawing" xmlns:w10="urn:schemas-microsoft-com:office:word" xmlns:w="http://schemas.openxmlformats.org/wordprocessingml/2006/main" xmlns:w14="http://schemas.microsoft.com/office/word/2010/wordml" xmlns:w15="http://schemas.microsoft.com/office/word/2012/wordml" xmlns:w16cid="http://schemas.microsoft.com/office/word/2016/wordml/cid" xmlns:w16se="http://schemas.microsoft.com/office/word/2015/wordml/symex" xmlns:wpg="http://schemas.microsoft.com/office/word/2010/wordprocessingGroup" xmlns:wpi="http://schemas.microsoft.com/office/word/2010/wordprocessingInk" xmlns:wne="http://schemas.microsoft.com/office/word/2006/wordml" xmlns:wps="http://schemas.microsoft.com/office/word/2010/wordprocessingShape" mc:Ignorable="w14 w15 w16se w16cid wp14">
   <w:footnote w:type="separator" w:id="-1">
     <w:p>
       <w:r>
@@ -419,7 +395,7 @@
 </file>
 
 <file path=word/header1.xml><?xml version="1.0" encoding="utf-8"?>
-<w:hdr xmlns:wpc="http://schemas.microsoft.com/office/word/2010/wordprocessingCanvas" xmlns:cx="http://schemas.microsoft.com/office/drawing/2014/chartex" xmlns:cx1="http://schemas.microsoft.com/office/drawing/2015/9/8/chartex" xmlns:mc="http://schemas.openxmlformats.org/markup-compatibility/2006" xmlns:o="urn:schemas-microsoft-com:office:office" xmlns:r="http://schemas.openxmlformats.org/officeDocument/2006/relationships" xmlns:m="http://schemas.openxmlformats.org/officeDocument/2006/math" xmlns:v="urn:schemas-microsoft-com:vml" xmlns:wp14="http://schemas.microsoft.com/office/word/2010/wordprocessingDrawing" xmlns:wp="http://schemas.openxmlformats.org/drawingml/2006/wordprocessingDrawing" xmlns:w10="urn:schemas-microsoft-com:office:word" xmlns:w="http://schemas.openxmlformats.org/wordprocessingml/2006/main" xmlns:w14="http://schemas.microsoft.com/office/word/2010/wordml" xmlns:w15="http://schemas.microsoft.com/office/word/2012/wordml" xmlns:w16se="http://schemas.microsoft.com/office/word/2015/wordml/symex" xmlns:wpg="http://schemas.microsoft.com/office/word/2010/wordprocessingGroup" xmlns:wpi="http://schemas.microsoft.com/office/word/2010/wordprocessingInk" xmlns:wne="http://schemas.microsoft.com/office/word/2006/wordml" xmlns:wps="http://schemas.microsoft.com/office/word/2010/wordprocessingShape" mc:Ignorable="w14 w15 w16se wp14">
+<w:hdr xmlns:wpc="http://schemas.microsoft.com/office/word/2010/wordprocessingCanvas" xmlns:cx="http://schemas.microsoft.com/office/drawing/2014/chartex" xmlns:cx1="http://schemas.microsoft.com/office/drawing/2015/9/8/chartex" xmlns:cx2="http://schemas.microsoft.com/office/drawing/2015/10/21/chartex" xmlns:cx3="http://schemas.microsoft.com/office/drawing/2016/5/9/chartex" xmlns:cx4="http://schemas.microsoft.com/office/drawing/2016/5/10/chartex" xmlns:cx5="http://schemas.microsoft.com/office/drawing/2016/5/11/chartex" xmlns:cx6="http://schemas.microsoft.com/office/drawing/2016/5/12/chartex" xmlns:cx7="http://schemas.microsoft.com/office/drawing/2016/5/13/chartex" xmlns:cx8="http://schemas.microsoft.com/office/drawing/2016/5/14/chartex" xmlns:mc="http://schemas.openxmlformats.org/markup-compatibility/2006" xmlns:aink="http://schemas.microsoft.com/office/drawing/2016/ink" xmlns:am3d="http://schemas.microsoft.com/office/drawing/2017/model3d" xmlns:o="urn:schemas-microsoft-com:office:office" xmlns:r="http://schemas.openxmlformats.org/officeDocument/2006/relationships" xmlns:m="http://schemas.openxmlformats.org/officeDocument/2006/math" xmlns:v="urn:schemas-microsoft-com:vml" xmlns:wp14="http://schemas.microsoft.com/office/word/2010/wordprocessingDrawing" xmlns:wp="http://schemas.openxmlformats.org/drawingml/2006/wordprocessingDrawing" xmlns:w10="urn:schemas-microsoft-com:office:word" xmlns:w="http://schemas.openxmlformats.org/wordprocessingml/2006/main" xmlns:w14="http://schemas.microsoft.com/office/word/2010/wordml" xmlns:w15="http://schemas.microsoft.com/office/word/2012/wordml" xmlns:w16cid="http://schemas.microsoft.com/office/word/2016/wordml/cid" xmlns:w16se="http://schemas.microsoft.com/office/word/2015/wordml/symex" xmlns:wpg="http://schemas.microsoft.com/office/word/2010/wordprocessingGroup" xmlns:wpi="http://schemas.microsoft.com/office/word/2010/wordprocessingInk" xmlns:wne="http://schemas.microsoft.com/office/word/2006/wordml" xmlns:wps="http://schemas.microsoft.com/office/word/2010/wordprocessingShape" mc:Ignorable="w14 w15 w16se w16cid wp14">
   <w:p>
     <w:pPr>
       <w:pStyle w:val="Header"/>
@@ -429,7 +405,7 @@
 </file>
 
 <file path=word/header2.xml><?xml version="1.0" encoding="utf-8"?>
-<w:hdr xmlns:wpc="http://schemas.microsoft.com/office/word/2010/wordprocessingCanvas" xmlns:cx="http://schemas.microsoft.com/office/drawing/2014/chartex" xmlns:cx1="http://schemas.microsoft.com/office/drawing/2015/9/8/chartex" xmlns:mc="http://schemas.openxmlformats.org/markup-compatibility/2006" xmlns:o="urn:schemas-microsoft-com:office:office" xmlns:r="http://schemas.openxmlformats.org/officeDocument/2006/relationships" xmlns:m="http://schemas.openxmlformats.org/officeDocument/2006/math" xmlns:v="urn:schemas-microsoft-com:vml" xmlns:wp14="http://schemas.microsoft.com/office/word/2010/wordprocessingDrawing" xmlns:wp="http://schemas.openxmlformats.org/drawingml/2006/wordprocessingDrawing" xmlns:w10="urn:schemas-microsoft-com:office:word" xmlns:w="http://schemas.openxmlformats.org/wordprocessingml/2006/main" xmlns:w14="http://schemas.microsoft.com/office/word/2010/wordml" xmlns:w15="http://schemas.microsoft.com/office/word/2012/wordml" xmlns:w16se="http://schemas.microsoft.com/office/word/2015/wordml/symex" xmlns:wpg="http://schemas.microsoft.com/office/word/2010/wordprocessingGroup" xmlns:wpi="http://schemas.microsoft.com/office/word/2010/wordprocessingInk" xmlns:wne="http://schemas.microsoft.com/office/word/2006/wordml" xmlns:wps="http://schemas.microsoft.com/office/word/2010/wordprocessingShape" mc:Ignorable="w14 w15 w16se wp14">
+<w:hdr xmlns:wpc="http://schemas.microsoft.com/office/word/2010/wordprocessingCanvas" xmlns:cx="http://schemas.microsoft.com/office/drawing/2014/chartex" xmlns:cx1="http://schemas.microsoft.com/office/drawing/2015/9/8/chartex" xmlns:cx2="http://schemas.microsoft.com/office/drawing/2015/10/21/chartex" xmlns:cx3="http://schemas.microsoft.com/office/drawing/2016/5/9/chartex" xmlns:cx4="http://schemas.microsoft.com/office/drawing/2016/5/10/chartex" xmlns:cx5="http://schemas.microsoft.com/office/drawing/2016/5/11/chartex" xmlns:cx6="http://schemas.microsoft.com/office/drawing/2016/5/12/chartex" xmlns:cx7="http://schemas.microsoft.com/office/drawing/2016/5/13/chartex" xmlns:cx8="http://schemas.microsoft.com/office/drawing/2016/5/14/chartex" xmlns:mc="http://schemas.openxmlformats.org/markup-compatibility/2006" xmlns:aink="http://schemas.microsoft.com/office/drawing/2016/ink" xmlns:am3d="http://schemas.microsoft.com/office/drawing/2017/model3d" xmlns:o="urn:schemas-microsoft-com:office:office" xmlns:r="http://schemas.openxmlformats.org/officeDocument/2006/relationships" xmlns:m="http://schemas.openxmlformats.org/officeDocument/2006/math" xmlns:v="urn:schemas-microsoft-com:vml" xmlns:wp14="http://schemas.microsoft.com/office/word/2010/wordprocessingDrawing" xmlns:wp="http://schemas.openxmlformats.org/drawingml/2006/wordprocessingDrawing" xmlns:w10="urn:schemas-microsoft-com:office:word" xmlns:w="http://schemas.openxmlformats.org/wordprocessingml/2006/main" xmlns:w14="http://schemas.microsoft.com/office/word/2010/wordml" xmlns:w15="http://schemas.microsoft.com/office/word/2012/wordml" xmlns:w16cid="http://schemas.microsoft.com/office/word/2016/wordml/cid" xmlns:w16se="http://schemas.microsoft.com/office/word/2015/wordml/symex" xmlns:wpg="http://schemas.microsoft.com/office/word/2010/wordprocessingGroup" xmlns:wpi="http://schemas.microsoft.com/office/word/2010/wordprocessingInk" xmlns:wne="http://schemas.microsoft.com/office/word/2006/wordml" xmlns:wps="http://schemas.microsoft.com/office/word/2010/wordprocessingShape" mc:Ignorable="w14 w15 w16se w16cid wp14">
   <w:p>
     <w:pPr>
       <w:pStyle w:val="Header"/>
@@ -439,7 +415,7 @@
 </file>
 
 <file path=word/header3.xml><?xml version="1.0" encoding="utf-8"?>
-<w:hdr xmlns:wpc="http://schemas.microsoft.com/office/word/2010/wordprocessingCanvas" xmlns:cx="http://schemas.microsoft.com/office/drawing/2014/chartex" xmlns:cx1="http://schemas.microsoft.com/office/drawing/2015/9/8/chartex" xmlns:mc="http://schemas.openxmlformats.org/markup-compatibility/2006" xmlns:o="urn:schemas-microsoft-com:office:office" xmlns:r="http://schemas.openxmlformats.org/officeDocument/2006/relationships" xmlns:m="http://schemas.openxmlformats.org/officeDocument/2006/math" xmlns:v="urn:schemas-microsoft-com:vml" xmlns:wp14="http://schemas.microsoft.com/office/word/2010/wordprocessingDrawing" xmlns:wp="http://schemas.openxmlformats.org/drawingml/2006/wordprocessingDrawing" xmlns:w10="urn:schemas-microsoft-com:office:word" xmlns:w="http://schemas.openxmlformats.org/wordprocessingml/2006/main" xmlns:w14="http://schemas.microsoft.com/office/word/2010/wordml" xmlns:w15="http://schemas.microsoft.com/office/word/2012/wordml" xmlns:w16se="http://schemas.microsoft.com/office/word/2015/wordml/symex" xmlns:wpg="http://schemas.microsoft.com/office/word/2010/wordprocessingGroup" xmlns:wpi="http://schemas.microsoft.com/office/word/2010/wordprocessingInk" xmlns:wne="http://schemas.microsoft.com/office/word/2006/wordml" xmlns:wps="http://schemas.microsoft.com/office/word/2010/wordprocessingShape" mc:Ignorable="w14 w15 w16se wp14">
+<w:hdr xmlns:wpc="http://schemas.microsoft.com/office/word/2010/wordprocessingCanvas" xmlns:cx="http://schemas.microsoft.com/office/drawing/2014/chartex" xmlns:cx1="http://schemas.microsoft.com/office/drawing/2015/9/8/chartex" xmlns:cx2="http://schemas.microsoft.com/office/drawing/2015/10/21/chartex" xmlns:cx3="http://schemas.microsoft.com/office/drawing/2016/5/9/chartex" xmlns:cx4="http://schemas.microsoft.com/office/drawing/2016/5/10/chartex" xmlns:cx5="http://schemas.microsoft.com/office/drawing/2016/5/11/chartex" xmlns:cx6="http://schemas.microsoft.com/office/drawing/2016/5/12/chartex" xmlns:cx7="http://schemas.microsoft.com/office/drawing/2016/5/13/chartex" xmlns:cx8="http://schemas.microsoft.com/office/drawing/2016/5/14/chartex" xmlns:mc="http://schemas.openxmlformats.org/markup-compatibility/2006" xmlns:aink="http://schemas.microsoft.com/office/drawing/2016/ink" xmlns:am3d="http://schemas.microsoft.com/office/drawing/2017/model3d" xmlns:o="urn:schemas-microsoft-com:office:office" xmlns:r="http://schemas.openxmlformats.org/officeDocument/2006/relationships" xmlns:m="http://schemas.openxmlformats.org/officeDocument/2006/math" xmlns:v="urn:schemas-microsoft-com:vml" xmlns:wp14="http://schemas.microsoft.com/office/word/2010/wordprocessingDrawing" xmlns:wp="http://schemas.openxmlformats.org/drawingml/2006/wordprocessingDrawing" xmlns:w10="urn:schemas-microsoft-com:office:word" xmlns:w="http://schemas.openxmlformats.org/wordprocessingml/2006/main" xmlns:w14="http://schemas.microsoft.com/office/word/2010/wordml" xmlns:w15="http://schemas.microsoft.com/office/word/2012/wordml" xmlns:w16cid="http://schemas.microsoft.com/office/word/2016/wordml/cid" xmlns:w16se="http://schemas.microsoft.com/office/word/2015/wordml/symex" xmlns:wpg="http://schemas.microsoft.com/office/word/2010/wordprocessingGroup" xmlns:wpi="http://schemas.microsoft.com/office/word/2010/wordprocessingInk" xmlns:wne="http://schemas.microsoft.com/office/word/2006/wordml" xmlns:wps="http://schemas.microsoft.com/office/word/2010/wordprocessingShape" mc:Ignorable="w14 w15 w16se w16cid wp14">
   <w:p>
     <w:pPr>
       <w:pStyle w:val="Header"/>
@@ -449,7 +425,7 @@
 </file>
 
 <file path=word/numbering.xml><?xml version="1.0" encoding="utf-8"?>
-<w:numbering xmlns:wpc="http://schemas.microsoft.com/office/word/2010/wordprocessingCanvas" xmlns:cx="http://schemas.microsoft.com/office/drawing/2014/chartex" xmlns:cx1="http://schemas.microsoft.com/office/drawing/2015/9/8/chartex" xmlns:mc="http://schemas.openxmlformats.org/markup-compatibility/2006" xmlns:o="urn:schemas-microsoft-com:office:office" xmlns:r="http://schemas.openxmlformats.org/officeDocument/2006/relationships" xmlns:m="http://schemas.openxmlformats.org/officeDocument/2006/math" xmlns:v="urn:schemas-microsoft-com:vml" xmlns:wp14="http://schemas.microsoft.com/office/word/2010/wordprocessingDrawing" xmlns:wp="http://schemas.openxmlformats.org/drawingml/2006/wordprocessingDrawing" xmlns:w10="urn:schemas-microsoft-com:office:word" xmlns:w="http://schemas.openxmlformats.org/wordprocessingml/2006/main" xmlns:w14="http://schemas.microsoft.com/office/word/2010/wordml" xmlns:w15="http://schemas.microsoft.com/office/word/2012/wordml" xmlns:w16se="http://schemas.microsoft.com/office/word/2015/wordml/symex" xmlns:wpg="http://schemas.microsoft.com/office/word/2010/wordprocessingGroup" xmlns:wpi="http://schemas.microsoft.com/office/word/2010/wordprocessingInk" xmlns:wne="http://schemas.microsoft.com/office/word/2006/wordml" xmlns:wps="http://schemas.microsoft.com/office/word/2010/wordprocessingShape" mc:Ignorable="w14 w15 w16se wp14">
+<w:numbering xmlns:wpc="http://schemas.microsoft.com/office/word/2010/wordprocessingCanvas" xmlns:cx="http://schemas.microsoft.com/office/drawing/2014/chartex" xmlns:cx1="http://schemas.microsoft.com/office/drawing/2015/9/8/chartex" xmlns:cx2="http://schemas.microsoft.com/office/drawing/2015/10/21/chartex" xmlns:cx3="http://schemas.microsoft.com/office/drawing/2016/5/9/chartex" xmlns:cx4="http://schemas.microsoft.com/office/drawing/2016/5/10/chartex" xmlns:cx5="http://schemas.microsoft.com/office/drawing/2016/5/11/chartex" xmlns:cx6="http://schemas.microsoft.com/office/drawing/2016/5/12/chartex" xmlns:cx7="http://schemas.microsoft.com/office/drawing/2016/5/13/chartex" xmlns:cx8="http://schemas.microsoft.com/office/drawing/2016/5/14/chartex" xmlns:mc="http://schemas.openxmlformats.org/markup-compatibility/2006" xmlns:aink="http://schemas.microsoft.com/office/drawing/2016/ink" xmlns:am3d="http://schemas.microsoft.com/office/drawing/2017/model3d" xmlns:o="urn:schemas-microsoft-com:office:office" xmlns:r="http://schemas.openxmlformats.org/officeDocument/2006/relationships" xmlns:m="http://schemas.openxmlformats.org/officeDocument/2006/math" xmlns:v="urn:schemas-microsoft-com:vml" xmlns:wp14="http://schemas.microsoft.com/office/word/2010/wordprocessingDrawing" xmlns:wp="http://schemas.openxmlformats.org/drawingml/2006/wordprocessingDrawing" xmlns:w10="urn:schemas-microsoft-com:office:word" xmlns:w="http://schemas.openxmlformats.org/wordprocessingml/2006/main" xmlns:w14="http://schemas.microsoft.com/office/word/2010/wordml" xmlns:w15="http://schemas.microsoft.com/office/word/2012/wordml" xmlns:w16cid="http://schemas.microsoft.com/office/word/2016/wordml/cid" xmlns:w16se="http://schemas.microsoft.com/office/word/2015/wordml/symex" xmlns:wpg="http://schemas.microsoft.com/office/word/2010/wordprocessingGroup" xmlns:wpi="http://schemas.microsoft.com/office/word/2010/wordprocessingInk" xmlns:wne="http://schemas.microsoft.com/office/word/2006/wordml" xmlns:wps="http://schemas.microsoft.com/office/word/2010/wordprocessingShape" mc:Ignorable="w14 w15 w16se w16cid wp14">
   <w:abstractNum w:abstractNumId="0" w15:restartNumberingAfterBreak="0">
     <w:nsid w:val="0FEB5AA8"/>
     <w:multiLevelType w:val="multilevel"/>
@@ -988,7 +964,7 @@
 </file>
 
 <file path=word/styles.xml><?xml version="1.0" encoding="utf-8"?>
-<w:styles xmlns:mc="http://schemas.openxmlformats.org/markup-compatibility/2006" xmlns:r="http://schemas.openxmlformats.org/officeDocument/2006/relationships" xmlns:w="http://schemas.openxmlformats.org/wordprocessingml/2006/main" xmlns:w14="http://schemas.microsoft.com/office/word/2010/wordml" xmlns:w15="http://schemas.microsoft.com/office/word/2012/wordml" xmlns:w16se="http://schemas.microsoft.com/office/word/2015/wordml/symex" mc:Ignorable="w14 w15 w16se">
+<w:styles xmlns:mc="http://schemas.openxmlformats.org/markup-compatibility/2006" xmlns:r="http://schemas.openxmlformats.org/officeDocument/2006/relationships" xmlns:w="http://schemas.openxmlformats.org/wordprocessingml/2006/main" xmlns:w14="http://schemas.microsoft.com/office/word/2010/wordml" xmlns:w15="http://schemas.microsoft.com/office/word/2012/wordml" xmlns:w16cid="http://schemas.microsoft.com/office/word/2016/wordml/cid" xmlns:w16se="http://schemas.microsoft.com/office/word/2015/wordml/symex" mc:Ignorable="w14 w15 w16se w16cid">
   <w:docDefaults>
     <w:rPrDefault>
       <w:rPr>
@@ -998,7 +974,7 @@
     </w:rPrDefault>
     <w:pPrDefault/>
   </w:docDefaults>
-  <w:latentStyles w:defLockedState="0" w:defUIPriority="0" w:defSemiHidden="0" w:defUnhideWhenUsed="0" w:defQFormat="0" w:count="371">
+  <w:latentStyles w:defLockedState="0" w:defUIPriority="0" w:defSemiHidden="0" w:defUnhideWhenUsed="0" w:defQFormat="0" w:count="375">
     <w:lsdException w:name="Normal" w:qFormat="1"/>
     <w:lsdException w:name="heading 1" w:qFormat="1"/>
     <w:lsdException w:name="heading 2" w:qFormat="1"/>
@@ -1363,6 +1339,10 @@
     <w:lsdException w:name="List Table 5 Dark Accent 6" w:uiPriority="50"/>
     <w:lsdException w:name="List Table 6 Colorful Accent 6" w:uiPriority="51"/>
     <w:lsdException w:name="List Table 7 Colorful Accent 6" w:uiPriority="52"/>
+    <w:lsdException w:name="Mention" w:semiHidden="1" w:uiPriority="99" w:unhideWhenUsed="1"/>
+    <w:lsdException w:name="Smart Hyperlink" w:semiHidden="1" w:uiPriority="99" w:unhideWhenUsed="1"/>
+    <w:lsdException w:name="Hashtag" w:semiHidden="1" w:uiPriority="99" w:unhideWhenUsed="1"/>
+    <w:lsdException w:name="Unresolved Mention" w:semiHidden="1" w:uiPriority="99" w:unhideWhenUsed="1"/>
   </w:latentStyles>
   <w:style w:type="paragraph" w:default="1" w:styleId="Normal">
     <w:name w:val="Normal"/>

</xml_diff>

<commit_message>
Migrate to object-based MACourts module with complete court list
</commit_message>
<xml_diff>
--- a/docassemble/MAEvictionDefense/data/templates/include_CaseCaption.docx
+++ b/docassemble/MAEvictionDefense/data/templates/include_CaseCaption.docx
@@ -112,17 +112,18 @@
         <w:ind w:left="5040" w:hanging="5040"/>
         <w:contextualSpacing/>
       </w:pPr>
-      <w:proofErr w:type="gramStart"/>
       <w:r>
         <w:t xml:space="preserve">{{ </w:t>
       </w:r>
       <w:proofErr w:type="spellStart"/>
       <w:r>
-        <w:t>court</w:t>
-      </w:r>
-      <w:proofErr w:type="gramEnd"/>
-      <w:r>
-        <w:t>.county</w:t>
+        <w:t>court.</w:t>
+      </w:r>
+      <w:r>
+        <w:t>address.</w:t>
+      </w:r>
+      <w:r>
+        <w:t>county</w:t>
       </w:r>
       <w:proofErr w:type="spellEnd"/>
       <w:r>
@@ -130,7 +131,12 @@
       </w:r>
       <w:r>
         <w:tab/>
-        <w:t>{{ court.name }}</w:t>
+        <w:t>{{ court</w:t>
+      </w:r>
+      <w:bookmarkStart w:id="0" w:name="_GoBack"/>
+      <w:bookmarkEnd w:id="0"/>
+      <w:r>
+        <w:t xml:space="preserve"> }}</w:t>
       </w:r>
     </w:p>
     <w:p>
@@ -268,8 +274,6 @@
         </w:rPr>
         <w:t>Defendants(s) - Tenants</w:t>
       </w:r>
-      <w:bookmarkStart w:id="0" w:name="_GoBack"/>
-      <w:bookmarkEnd w:id="0"/>
     </w:p>
     <w:sectPr>
       <w:headerReference w:type="even" r:id="rId7"/>

</xml_diff>